<commit_message>
Updated 4.2C Word and PDF documentation with correct GitHub link
</commit_message>
<xml_diff>
--- a/4.2C.docx
+++ b/4.2C.docx
@@ -33,7 +33,7 @@
           <w:rPr>
             <w:rStyle w:val="Hyperlink"/>
           </w:rPr>
-          <w:t>https://github.com/31Husain31/SIT323-2025-prac4p</w:t>
+          <w:t>https://github.com/31Husain31/SIT323-2025-prac4c</w:t>
         </w:r>
       </w:hyperlink>
     </w:p>
@@ -93,16 +93,7 @@
         <w:spacing w:after="160" w:line="259" w:lineRule="auto"/>
       </w:pPr>
       <w:r>
-        <w:t>Added</w:t>
-      </w:r>
-      <w:r>
-        <w:t xml:space="preserve"> endpoints clearly following consistent URL patterns previously established:</w:t>
-      </w:r>
-      <w:r>
-        <w:t xml:space="preserve"> </w:t>
-      </w:r>
-      <w:r>
-        <w:t>/power, /sqrt, and /modulo.</w:t>
+        <w:t>Added endpoints clearly following consistent URL patterns previously established: /power, /sqrt, and /modulo.</w:t>
       </w:r>
     </w:p>
     <w:p>
@@ -2680,6 +2671,7 @@
   <w:style w:type="character" w:default="1" w:styleId="DefaultParagraphFont">
     <w:name w:val="Default Paragraph Font"/>
     <w:uiPriority w:val="1"/>
+    <w:semiHidden/>
     <w:unhideWhenUsed/>
   </w:style>
   <w:style w:type="table" w:default="1" w:styleId="TableNormal">

</xml_diff>

<commit_message>
Updated 4.2C Word and PDF documentation
</commit_message>
<xml_diff>
--- a/4.2C.docx
+++ b/4.2C.docx
@@ -18,13 +18,8 @@
       <w:pPr>
         <w:pStyle w:val="Heading2"/>
       </w:pPr>
-      <w:proofErr w:type="spellStart"/>
-      <w:r>
-        <w:t>Github</w:t>
-      </w:r>
-      <w:proofErr w:type="spellEnd"/>
-      <w:r>
-        <w:t xml:space="preserve"> Link:</w:t>
+      <w:r>
+        <w:t>Github Link:</w:t>
       </w:r>
     </w:p>
     <w:p>
@@ -244,11 +239,9 @@
             <w:r>
               <w:t>/</w:t>
             </w:r>
-            <w:proofErr w:type="gramStart"/>
             <w:r>
               <w:t>add</w:t>
             </w:r>
-            <w:proofErr w:type="gramEnd"/>
           </w:p>
         </w:tc>
         <w:tc>
@@ -289,15 +282,7 @@
               <w:spacing w:before="100" w:beforeAutospacing="1" w:after="100" w:afterAutospacing="1"/>
             </w:pPr>
             <w:r>
-              <w:t>/</w:t>
-            </w:r>
-            <w:proofErr w:type="gramStart"/>
-            <w:r>
-              <w:t>add</w:t>
-            </w:r>
-            <w:proofErr w:type="gramEnd"/>
-            <w:r>
-              <w:t>?num1=5&amp;num2=10</w:t>
+              <w:t>/add?num1=5&amp;num2=10</w:t>
             </w:r>
           </w:p>
         </w:tc>
@@ -312,13 +297,8 @@
               <w:spacing w:before="100" w:beforeAutospacing="1" w:after="100" w:afterAutospacing="1"/>
             </w:pPr>
             <w:r>
-              <w:t>/</w:t>
-            </w:r>
-            <w:proofErr w:type="gramStart"/>
-            <w:r>
-              <w:t>subtract</w:t>
-            </w:r>
-            <w:proofErr w:type="gramEnd"/>
+              <w:t>/subtract</w:t>
+            </w:r>
           </w:p>
         </w:tc>
         <w:tc>
@@ -360,15 +340,7 @@
               <w:jc w:val="center"/>
             </w:pPr>
             <w:r>
-              <w:t>/</w:t>
-            </w:r>
-            <w:proofErr w:type="gramStart"/>
-            <w:r>
-              <w:t>subtract</w:t>
-            </w:r>
-            <w:proofErr w:type="gramEnd"/>
-            <w:r>
-              <w:t>?num1=5&amp;num2=10</w:t>
+              <w:t>/subtract?num1=5&amp;num2=10</w:t>
             </w:r>
           </w:p>
         </w:tc>
@@ -385,11 +357,9 @@
             <w:r>
               <w:t>/</w:t>
             </w:r>
-            <w:proofErr w:type="gramStart"/>
             <w:r>
               <w:t>multiply</w:t>
             </w:r>
-            <w:proofErr w:type="gramEnd"/>
           </w:p>
         </w:tc>
         <w:tc>
@@ -430,15 +400,7 @@
               <w:spacing w:before="100" w:beforeAutospacing="1" w:after="100" w:afterAutospacing="1"/>
             </w:pPr>
             <w:r>
-              <w:t>/</w:t>
-            </w:r>
-            <w:proofErr w:type="gramStart"/>
-            <w:r>
-              <w:t>multiply</w:t>
-            </w:r>
-            <w:proofErr w:type="gramEnd"/>
-            <w:r>
-              <w:t>?num1=5&amp;num2=10</w:t>
+              <w:t>/multiply?num1=5&amp;num2=10</w:t>
             </w:r>
           </w:p>
         </w:tc>
@@ -455,11 +417,9 @@
             <w:r>
               <w:t>/</w:t>
             </w:r>
-            <w:proofErr w:type="gramStart"/>
             <w:r>
               <w:t>divide</w:t>
             </w:r>
-            <w:proofErr w:type="gramEnd"/>
           </w:p>
         </w:tc>
         <w:tc>
@@ -500,15 +460,7 @@
               <w:spacing w:before="100" w:beforeAutospacing="1" w:after="100" w:afterAutospacing="1"/>
             </w:pPr>
             <w:r>
-              <w:t>/</w:t>
-            </w:r>
-            <w:proofErr w:type="gramStart"/>
-            <w:r>
-              <w:t>divide</w:t>
-            </w:r>
-            <w:proofErr w:type="gramEnd"/>
-            <w:r>
-              <w:t>?num1=10&amp;num2=2</w:t>
+              <w:t>/divide?num1=10&amp;num2=2</w:t>
             </w:r>
           </w:p>
         </w:tc>
@@ -568,15 +520,7 @@
               <w:spacing w:before="100" w:beforeAutospacing="1" w:after="100" w:afterAutospacing="1"/>
             </w:pPr>
             <w:r>
-              <w:t>/</w:t>
-            </w:r>
-            <w:proofErr w:type="gramStart"/>
-            <w:r>
-              <w:t>power</w:t>
-            </w:r>
-            <w:proofErr w:type="gramEnd"/>
-            <w:r>
-              <w:t>?num1=2&amp;num2=3 → returns 8</w:t>
+              <w:t>/power?num1=2&amp;num2=3 → returns 8</w:t>
             </w:r>
           </w:p>
         </w:tc>
@@ -633,20 +577,7 @@
               <w:spacing w:before="100" w:beforeAutospacing="1" w:after="100" w:afterAutospacing="1"/>
             </w:pPr>
             <w:r>
-              <w:t>/</w:t>
-            </w:r>
-            <w:proofErr w:type="spellStart"/>
-            <w:proofErr w:type="gramStart"/>
-            <w:r>
-              <w:t>sqrt</w:t>
-            </w:r>
-            <w:proofErr w:type="gramEnd"/>
-            <w:r>
-              <w:t>?num</w:t>
-            </w:r>
-            <w:proofErr w:type="spellEnd"/>
-            <w:r>
-              <w:t>=9 → returns 3</w:t>
+              <w:t>/sqrt?num=9 → returns 3</w:t>
             </w:r>
           </w:p>
         </w:tc>
@@ -700,15 +631,7 @@
               <w:spacing w:before="100" w:beforeAutospacing="1" w:after="100" w:afterAutospacing="1"/>
             </w:pPr>
             <w:r>
-              <w:t>/</w:t>
-            </w:r>
-            <w:proofErr w:type="gramStart"/>
-            <w:r>
-              <w:t>modulo</w:t>
-            </w:r>
-            <w:proofErr w:type="gramEnd"/>
-            <w:r>
-              <w:t>?num1=10&amp;num2=3 → returns 1</w:t>
+              <w:t>/modulo?num1=10&amp;num2=3 → returns 1</w:t>
             </w:r>
           </w:p>
         </w:tc>
@@ -765,20 +688,7 @@
         <w:spacing w:before="100" w:beforeAutospacing="1" w:after="100" w:afterAutospacing="1" w:line="259" w:lineRule="auto"/>
       </w:pPr>
       <w:r>
-        <w:t xml:space="preserve">Parsed inputs (num1, num2) from the URL query parameters using </w:t>
-      </w:r>
-      <w:proofErr w:type="spellStart"/>
-      <w:proofErr w:type="gramStart"/>
-      <w:r>
-        <w:t>parseFloat</w:t>
-      </w:r>
-      <w:proofErr w:type="spellEnd"/>
-      <w:r>
-        <w:t>(</w:t>
-      </w:r>
-      <w:proofErr w:type="gramEnd"/>
-      <w:r>
-        <w:t>).</w:t>
+        <w:t>Parsed inputs (num1, num2) from the URL query parameters using parseFloat().</w:t>
       </w:r>
     </w:p>
     <w:p>
@@ -791,20 +701,7 @@
       </w:pPr>
       <w:r>
         <w:lastRenderedPageBreak/>
-        <w:t>Added error handling to check if inputs are valid numbers (</w:t>
-      </w:r>
-      <w:proofErr w:type="spellStart"/>
-      <w:proofErr w:type="gramStart"/>
-      <w:r>
-        <w:t>isNaN</w:t>
-      </w:r>
-      <w:proofErr w:type="spellEnd"/>
-      <w:r>
-        <w:t>(</w:t>
-      </w:r>
-      <w:proofErr w:type="gramEnd"/>
-      <w:r>
-        <w:t>)) and to prevent division by zero</w:t>
+        <w:t>Added error handling to check if inputs are valid numbers (isNaN()) and to prevent division by zero</w:t>
       </w:r>
       <w:r>
         <w:t>.</w:t>
@@ -880,13 +777,8 @@
         <w:spacing w:before="100" w:beforeAutospacing="1" w:after="100" w:afterAutospacing="1" w:line="259" w:lineRule="auto"/>
       </w:pPr>
       <w:r>
-        <w:t xml:space="preserve">Started the microservice locally </w:t>
-      </w:r>
-      <w:proofErr w:type="gramStart"/>
-      <w:r>
-        <w:t>using:</w:t>
-      </w:r>
-      <w:proofErr w:type="gramEnd"/>
+        <w:t>Started the microservice locally using:</w:t>
+      </w:r>
       <w:r>
         <w:t xml:space="preserve"> </w:t>
       </w:r>
@@ -1029,15 +921,7 @@
         <w:spacing w:before="100" w:beforeAutospacing="1" w:after="100" w:afterAutospacing="1" w:line="259" w:lineRule="auto"/>
       </w:pPr>
       <w:r>
-        <w:t>Non-numeric input (num1=</w:t>
-      </w:r>
-      <w:proofErr w:type="spellStart"/>
-      <w:r>
-        <w:t>abc</w:t>
-      </w:r>
-      <w:proofErr w:type="spellEnd"/>
-      <w:r>
-        <w:t>)</w:t>
+        <w:t>Non-numeric input (num1=abc)</w:t>
       </w:r>
     </w:p>
     <w:p>
@@ -1081,15 +965,7 @@
         <w:pStyle w:val="Heading2"/>
       </w:pPr>
       <w:r>
-        <w:t xml:space="preserve">Step 5: </w:t>
-      </w:r>
-      <w:proofErr w:type="gramStart"/>
-      <w:r>
-        <w:t>Adding  Code</w:t>
-      </w:r>
-      <w:proofErr w:type="gramEnd"/>
-      <w:r>
-        <w:t xml:space="preserve"> to GitHub</w:t>
+        <w:t>Step 5: Adding  Code to GitHub</w:t>
       </w:r>
     </w:p>
     <w:p>
@@ -1140,13 +1016,8 @@
         <w:spacing w:before="100" w:beforeAutospacing="1" w:after="100" w:afterAutospacing="1"/>
       </w:pPr>
       <w:r>
-        <w:t xml:space="preserve">git </w:t>
-      </w:r>
-      <w:proofErr w:type="spellStart"/>
-      <w:r>
-        <w:t>init</w:t>
-      </w:r>
-      <w:proofErr w:type="spellEnd"/>
+        <w:t>git init</w:t>
+      </w:r>
     </w:p>
     <w:p>
       <w:pPr>
@@ -1158,13 +1029,8 @@
         <w:spacing w:before="100" w:beforeAutospacing="1" w:after="100" w:afterAutospacing="1"/>
       </w:pPr>
       <w:r>
-        <w:t xml:space="preserve">git </w:t>
-      </w:r>
-      <w:proofErr w:type="gramStart"/>
-      <w:r>
-        <w:t>add .</w:t>
-      </w:r>
-      <w:proofErr w:type="gramEnd"/>
+        <w:t>git add .</w:t>
+      </w:r>
     </w:p>
     <w:p>
       <w:pPr>
@@ -1228,13 +1094,318 @@
     </w:p>
     <w:p>
       <w:pPr>
-        <w:spacing w:before="100" w:beforeAutospacing="1" w:after="100" w:afterAutospacing="1" w:line="259" w:lineRule="auto"/>
-      </w:pPr>
+        <w:pStyle w:val="Heading2"/>
+      </w:pPr>
+      <w:r>
+        <w:lastRenderedPageBreak/>
+        <w:t xml:space="preserve">Some </w:t>
+      </w:r>
+      <w:r>
+        <w:t xml:space="preserve">Screenshots of code and </w:t>
+      </w:r>
+      <w:r>
+        <w:t>output</w:t>
+      </w:r>
     </w:p>
     <w:p>
       <w:pPr>
         <w:spacing w:before="100" w:beforeAutospacing="1" w:after="100" w:afterAutospacing="1"/>
       </w:pPr>
+      <w:r>
+        <w:drawing>
+          <wp:inline distT="0" distB="0" distL="0" distR="0" wp14:anchorId="10B28EBE" wp14:editId="68E29281">
+            <wp:extent cx="5731510" cy="1755775"/>
+            <wp:effectExtent l="0" t="0" r="2540" b="0"/>
+            <wp:docPr id="1830039299" name="Picture 1" descr="A computer code on a black background&#10;&#10;AI-generated content may be incorrect."/>
+            <wp:cNvGraphicFramePr>
+              <a:graphicFrameLocks xmlns:a="http://schemas.openxmlformats.org/drawingml/2006/main" noChangeAspect="1"/>
+            </wp:cNvGraphicFramePr>
+            <a:graphic xmlns:a="http://schemas.openxmlformats.org/drawingml/2006/main">
+              <a:graphicData uri="http://schemas.openxmlformats.org/drawingml/2006/picture">
+                <pic:pic xmlns:pic="http://schemas.openxmlformats.org/drawingml/2006/picture">
+                  <pic:nvPicPr>
+                    <pic:cNvPr id="1830039299" name="Picture 1" descr="A computer code on a black background&#10;&#10;AI-generated content may be incorrect."/>
+                    <pic:cNvPicPr/>
+                  </pic:nvPicPr>
+                  <pic:blipFill>
+                    <a:blip r:embed="rId9"/>
+                    <a:stretch>
+                      <a:fillRect/>
+                    </a:stretch>
+                  </pic:blipFill>
+                  <pic:spPr>
+                    <a:xfrm>
+                      <a:off x="0" y="0"/>
+                      <a:ext cx="5731510" cy="1755775"/>
+                    </a:xfrm>
+                    <a:prstGeom prst="rect">
+                      <a:avLst/>
+                    </a:prstGeom>
+                  </pic:spPr>
+                </pic:pic>
+              </a:graphicData>
+            </a:graphic>
+          </wp:inline>
+        </w:drawing>
+      </w:r>
+    </w:p>
+    <w:p>
+      <w:pPr>
+        <w:spacing w:before="100" w:beforeAutospacing="1" w:after="100" w:afterAutospacing="1"/>
+      </w:pPr>
+      <w:r>
+        <w:drawing>
+          <wp:inline distT="0" distB="0" distL="0" distR="0" wp14:anchorId="20F25DE1" wp14:editId="13CCD9D9">
+            <wp:extent cx="5246825" cy="1455546"/>
+            <wp:effectExtent l="0" t="0" r="0" b="0"/>
+            <wp:docPr id="1731410442" name="Picture 1" descr="A screenshot of a computer&#10;&#10;AI-generated content may be incorrect."/>
+            <wp:cNvGraphicFramePr>
+              <a:graphicFrameLocks xmlns:a="http://schemas.openxmlformats.org/drawingml/2006/main" noChangeAspect="1"/>
+            </wp:cNvGraphicFramePr>
+            <a:graphic xmlns:a="http://schemas.openxmlformats.org/drawingml/2006/main">
+              <a:graphicData uri="http://schemas.openxmlformats.org/drawingml/2006/picture">
+                <pic:pic xmlns:pic="http://schemas.openxmlformats.org/drawingml/2006/picture">
+                  <pic:nvPicPr>
+                    <pic:cNvPr id="1731410442" name="Picture 1" descr="A screenshot of a computer&#10;&#10;AI-generated content may be incorrect."/>
+                    <pic:cNvPicPr/>
+                  </pic:nvPicPr>
+                  <pic:blipFill>
+                    <a:blip r:embed="rId10"/>
+                    <a:stretch>
+                      <a:fillRect/>
+                    </a:stretch>
+                  </pic:blipFill>
+                  <pic:spPr>
+                    <a:xfrm>
+                      <a:off x="0" y="0"/>
+                      <a:ext cx="5246825" cy="1455546"/>
+                    </a:xfrm>
+                    <a:prstGeom prst="rect">
+                      <a:avLst/>
+                    </a:prstGeom>
+                  </pic:spPr>
+                </pic:pic>
+              </a:graphicData>
+            </a:graphic>
+          </wp:inline>
+        </w:drawing>
+      </w:r>
+    </w:p>
+    <w:p>
+      <w:pPr>
+        <w:spacing w:before="100" w:beforeAutospacing="1" w:after="100" w:afterAutospacing="1"/>
+      </w:pPr>
+    </w:p>
+    <w:p>
+      <w:pPr>
+        <w:spacing w:before="100" w:beforeAutospacing="1" w:after="100" w:afterAutospacing="1"/>
+      </w:pPr>
+      <w:r>
+        <w:drawing>
+          <wp:inline distT="0" distB="0" distL="0" distR="0" wp14:anchorId="3E1DB7F0" wp14:editId="512C9939">
+            <wp:extent cx="5731510" cy="2077720"/>
+            <wp:effectExtent l="0" t="0" r="2540" b="0"/>
+            <wp:docPr id="1452782596" name="Picture 1" descr="A screenshot of a computer program&#10;&#10;AI-generated content may be incorrect."/>
+            <wp:cNvGraphicFramePr>
+              <a:graphicFrameLocks xmlns:a="http://schemas.openxmlformats.org/drawingml/2006/main" noChangeAspect="1"/>
+            </wp:cNvGraphicFramePr>
+            <a:graphic xmlns:a="http://schemas.openxmlformats.org/drawingml/2006/main">
+              <a:graphicData uri="http://schemas.openxmlformats.org/drawingml/2006/picture">
+                <pic:pic xmlns:pic="http://schemas.openxmlformats.org/drawingml/2006/picture">
+                  <pic:nvPicPr>
+                    <pic:cNvPr id="1452782596" name="Picture 1" descr="A screenshot of a computer program&#10;&#10;AI-generated content may be incorrect."/>
+                    <pic:cNvPicPr/>
+                  </pic:nvPicPr>
+                  <pic:blipFill>
+                    <a:blip r:embed="rId11"/>
+                    <a:stretch>
+                      <a:fillRect/>
+                    </a:stretch>
+                  </pic:blipFill>
+                  <pic:spPr>
+                    <a:xfrm>
+                      <a:off x="0" y="0"/>
+                      <a:ext cx="5731510" cy="2077720"/>
+                    </a:xfrm>
+                    <a:prstGeom prst="rect">
+                      <a:avLst/>
+                    </a:prstGeom>
+                  </pic:spPr>
+                </pic:pic>
+              </a:graphicData>
+            </a:graphic>
+          </wp:inline>
+        </w:drawing>
+      </w:r>
+    </w:p>
+    <w:p>
+      <w:pPr>
+        <w:spacing w:before="100" w:beforeAutospacing="1" w:after="100" w:afterAutospacing="1"/>
+      </w:pPr>
+      <w:r>
+        <w:drawing>
+          <wp:inline distT="0" distB="0" distL="0" distR="0" wp14:anchorId="63D678AC" wp14:editId="3EA699F1">
+            <wp:extent cx="5182049" cy="1752752"/>
+            <wp:effectExtent l="0" t="0" r="0" b="0"/>
+            <wp:docPr id="1472413831" name="Picture 1" descr="A screenshot of a computer&#10;&#10;AI-generated content may be incorrect."/>
+            <wp:cNvGraphicFramePr>
+              <a:graphicFrameLocks xmlns:a="http://schemas.openxmlformats.org/drawingml/2006/main" noChangeAspect="1"/>
+            </wp:cNvGraphicFramePr>
+            <a:graphic xmlns:a="http://schemas.openxmlformats.org/drawingml/2006/main">
+              <a:graphicData uri="http://schemas.openxmlformats.org/drawingml/2006/picture">
+                <pic:pic xmlns:pic="http://schemas.openxmlformats.org/drawingml/2006/picture">
+                  <pic:nvPicPr>
+                    <pic:cNvPr id="1472413831" name="Picture 1" descr="A screenshot of a computer&#10;&#10;AI-generated content may be incorrect."/>
+                    <pic:cNvPicPr/>
+                  </pic:nvPicPr>
+                  <pic:blipFill>
+                    <a:blip r:embed="rId12"/>
+                    <a:stretch>
+                      <a:fillRect/>
+                    </a:stretch>
+                  </pic:blipFill>
+                  <pic:spPr>
+                    <a:xfrm>
+                      <a:off x="0" y="0"/>
+                      <a:ext cx="5182049" cy="1752752"/>
+                    </a:xfrm>
+                    <a:prstGeom prst="rect">
+                      <a:avLst/>
+                    </a:prstGeom>
+                  </pic:spPr>
+                </pic:pic>
+              </a:graphicData>
+            </a:graphic>
+          </wp:inline>
+        </w:drawing>
+      </w:r>
+    </w:p>
+    <w:p>
+      <w:pPr>
+        <w:spacing w:before="100" w:beforeAutospacing="1" w:after="100" w:afterAutospacing="1"/>
+      </w:pPr>
+      <w:r>
+        <w:lastRenderedPageBreak/>
+        <w:drawing>
+          <wp:inline distT="0" distB="0" distL="0" distR="0" wp14:anchorId="696E618D" wp14:editId="6B654FD3">
+            <wp:extent cx="5731510" cy="2369820"/>
+            <wp:effectExtent l="0" t="0" r="2540" b="0"/>
+            <wp:docPr id="488258513" name="Picture 1" descr="A screen shot of a computer code&#10;&#10;AI-generated content may be incorrect."/>
+            <wp:cNvGraphicFramePr>
+              <a:graphicFrameLocks xmlns:a="http://schemas.openxmlformats.org/drawingml/2006/main" noChangeAspect="1"/>
+            </wp:cNvGraphicFramePr>
+            <a:graphic xmlns:a="http://schemas.openxmlformats.org/drawingml/2006/main">
+              <a:graphicData uri="http://schemas.openxmlformats.org/drawingml/2006/picture">
+                <pic:pic xmlns:pic="http://schemas.openxmlformats.org/drawingml/2006/picture">
+                  <pic:nvPicPr>
+                    <pic:cNvPr id="488258513" name="Picture 1" descr="A screen shot of a computer code&#10;&#10;AI-generated content may be incorrect."/>
+                    <pic:cNvPicPr/>
+                  </pic:nvPicPr>
+                  <pic:blipFill>
+                    <a:blip r:embed="rId13"/>
+                    <a:stretch>
+                      <a:fillRect/>
+                    </a:stretch>
+                  </pic:blipFill>
+                  <pic:spPr>
+                    <a:xfrm>
+                      <a:off x="0" y="0"/>
+                      <a:ext cx="5731510" cy="2369820"/>
+                    </a:xfrm>
+                    <a:prstGeom prst="rect">
+                      <a:avLst/>
+                    </a:prstGeom>
+                  </pic:spPr>
+                </pic:pic>
+              </a:graphicData>
+            </a:graphic>
+          </wp:inline>
+        </w:drawing>
+      </w:r>
+    </w:p>
+    <w:p>
+      <w:pPr>
+        <w:spacing w:before="100" w:beforeAutospacing="1" w:after="100" w:afterAutospacing="1"/>
+      </w:pPr>
+      <w:r>
+        <w:drawing>
+          <wp:inline distT="0" distB="0" distL="0" distR="0" wp14:anchorId="4B8CEA2B" wp14:editId="3C9D5114">
+            <wp:extent cx="5239204" cy="1676545"/>
+            <wp:effectExtent l="0" t="0" r="0" b="0"/>
+            <wp:docPr id="1854063621" name="Picture 1" descr="A screenshot of a computer&#10;&#10;AI-generated content may be incorrect."/>
+            <wp:cNvGraphicFramePr>
+              <a:graphicFrameLocks xmlns:a="http://schemas.openxmlformats.org/drawingml/2006/main" noChangeAspect="1"/>
+            </wp:cNvGraphicFramePr>
+            <a:graphic xmlns:a="http://schemas.openxmlformats.org/drawingml/2006/main">
+              <a:graphicData uri="http://schemas.openxmlformats.org/drawingml/2006/picture">
+                <pic:pic xmlns:pic="http://schemas.openxmlformats.org/drawingml/2006/picture">
+                  <pic:nvPicPr>
+                    <pic:cNvPr id="1854063621" name="Picture 1" descr="A screenshot of a computer&#10;&#10;AI-generated content may be incorrect."/>
+                    <pic:cNvPicPr/>
+                  </pic:nvPicPr>
+                  <pic:blipFill>
+                    <a:blip r:embed="rId14"/>
+                    <a:stretch>
+                      <a:fillRect/>
+                    </a:stretch>
+                  </pic:blipFill>
+                  <pic:spPr>
+                    <a:xfrm>
+                      <a:off x="0" y="0"/>
+                      <a:ext cx="5239204" cy="1676545"/>
+                    </a:xfrm>
+                    <a:prstGeom prst="rect">
+                      <a:avLst/>
+                    </a:prstGeom>
+                  </pic:spPr>
+                </pic:pic>
+              </a:graphicData>
+            </a:graphic>
+          </wp:inline>
+        </w:drawing>
+      </w:r>
+    </w:p>
+    <w:p>
+      <w:pPr>
+        <w:spacing w:before="100" w:beforeAutospacing="1" w:after="100" w:afterAutospacing="1"/>
+      </w:pPr>
+      <w:r>
+        <w:drawing>
+          <wp:inline distT="0" distB="0" distL="0" distR="0" wp14:anchorId="02530C42" wp14:editId="60E7DC2E">
+            <wp:extent cx="5399238" cy="1638442"/>
+            <wp:effectExtent l="0" t="0" r="0" b="0"/>
+            <wp:docPr id="233346713" name="Picture 1" descr="A screenshot of a computer&#10;&#10;AI-generated content may be incorrect."/>
+            <wp:cNvGraphicFramePr>
+              <a:graphicFrameLocks xmlns:a="http://schemas.openxmlformats.org/drawingml/2006/main" noChangeAspect="1"/>
+            </wp:cNvGraphicFramePr>
+            <a:graphic xmlns:a="http://schemas.openxmlformats.org/drawingml/2006/main">
+              <a:graphicData uri="http://schemas.openxmlformats.org/drawingml/2006/picture">
+                <pic:pic xmlns:pic="http://schemas.openxmlformats.org/drawingml/2006/picture">
+                  <pic:nvPicPr>
+                    <pic:cNvPr id="233346713" name="Picture 1" descr="A screenshot of a computer&#10;&#10;AI-generated content may be incorrect."/>
+                    <pic:cNvPicPr/>
+                  </pic:nvPicPr>
+                  <pic:blipFill>
+                    <a:blip r:embed="rId15"/>
+                    <a:stretch>
+                      <a:fillRect/>
+                    </a:stretch>
+                  </pic:blipFill>
+                  <pic:spPr>
+                    <a:xfrm>
+                      <a:off x="0" y="0"/>
+                      <a:ext cx="5399238" cy="1638442"/>
+                    </a:xfrm>
+                    <a:prstGeom prst="rect">
+                      <a:avLst/>
+                    </a:prstGeom>
+                  </pic:spPr>
+                </pic:pic>
+              </a:graphicData>
+            </a:graphic>
+          </wp:inline>
+        </w:drawing>
+      </w:r>
     </w:p>
     <w:p>
       <w:pPr>
@@ -1243,7 +1414,7 @@
     </w:p>
     <w:p/>
     <w:sectPr>
-      <w:headerReference w:type="default" r:id="rId9"/>
+      <w:headerReference w:type="default" r:id="rId16"/>
       <w:pgSz w:w="11906" w:h="16838"/>
       <w:pgMar w:top="1440" w:right="1440" w:bottom="1440" w:left="1440" w:header="708" w:footer="708" w:gutter="0"/>
       <w:cols w:space="708"/>

</xml_diff>